<commit_message>
Deployed bcf1f91 with MkDocs version: 1.6.1
</commit_message>
<xml_diff>
--- a/openshift/disaster-management/hub-cluster-redeployment/Master-node-replacement-hubcluster.docx
+++ b/openshift/disaster-management/hub-cluster-redeployment/Master-node-replacement-hubcluster.docx
@@ -1225,8 +1225,8 @@
           <w:szCs w:val="40"/>
         </w:rPr>
       </w:pPr>
-      <w:bookmarkStart w:id="0" w:name="hub-cluster---master-replacement"/>
-      <w:bookmarkStart w:id="1" w:name="_Toc203481534"/>
+      <w:bookmarkStart w:id="0" w:name="_Toc203481534"/>
+      <w:bookmarkStart w:id="1" w:name="hub-cluster---master-replacement"/>
       <w:r>
         <w:br w:type="page"/>
       </w:r>
@@ -1239,7 +1239,7 @@
         <w:lastRenderedPageBreak/>
         <w:t>Hub Cluster - Master Replacement</w:t>
       </w:r>
-      <w:bookmarkEnd w:id="1"/>
+      <w:bookmarkEnd w:id="0"/>
     </w:p>
     <w:p>
       <w:pPr>
@@ -1253,12 +1253,12 @@
       <w:pPr>
         <w:pStyle w:val="Heading2"/>
       </w:pPr>
-      <w:bookmarkStart w:id="2" w:name="customer-details"/>
-      <w:bookmarkStart w:id="3" w:name="_Toc203481535"/>
+      <w:bookmarkStart w:id="2" w:name="_Toc203481535"/>
+      <w:bookmarkStart w:id="3" w:name="customer-details"/>
       <w:r>
         <w:t>Customer Details</w:t>
       </w:r>
-      <w:bookmarkEnd w:id="3"/>
+      <w:bookmarkEnd w:id="2"/>
     </w:p>
     <w:p>
       <w:pPr>
@@ -1304,13 +1304,13 @@
       <w:pPr>
         <w:pStyle w:val="Heading2"/>
       </w:pPr>
-      <w:bookmarkStart w:id="4" w:name="duration"/>
-      <w:bookmarkStart w:id="5" w:name="_Toc203481536"/>
-      <w:bookmarkEnd w:id="2"/>
+      <w:bookmarkStart w:id="4" w:name="_Toc203481536"/>
+      <w:bookmarkStart w:id="5" w:name="duration"/>
+      <w:bookmarkEnd w:id="3"/>
       <w:r>
         <w:t>Duration</w:t>
       </w:r>
-      <w:bookmarkEnd w:id="5"/>
+      <w:bookmarkEnd w:id="4"/>
     </w:p>
     <w:p>
       <w:pPr>
@@ -1333,13 +1333,13 @@
       <w:pPr>
         <w:pStyle w:val="Heading2"/>
       </w:pPr>
-      <w:bookmarkStart w:id="6" w:name="impact"/>
-      <w:bookmarkStart w:id="7" w:name="_Toc203481537"/>
-      <w:bookmarkEnd w:id="4"/>
+      <w:bookmarkStart w:id="6" w:name="_Toc203481537"/>
+      <w:bookmarkStart w:id="7" w:name="impact"/>
+      <w:bookmarkEnd w:id="5"/>
       <w:r>
         <w:t>Impact</w:t>
       </w:r>
-      <w:bookmarkEnd w:id="7"/>
+      <w:bookmarkEnd w:id="6"/>
     </w:p>
     <w:p>
       <w:pPr>
@@ -1348,15 +1348,30 @@
           <w:ilvl w:val="0"/>
           <w:numId w:val="4"/>
         </w:numPr>
+        <w:rPr>
+          <w:rStyle w:val="Hyperlink"/>
+        </w:rPr>
       </w:pPr>
       <w:hyperlink w:anchor="impact">
         <w:r>
           <w:rPr>
             <w:rStyle w:val="Hyperlink"/>
           </w:rPr>
-          <w:t>CWL cluster LCM operation should be impacted</w:t>
+          <w:t xml:space="preserve">CWL cluster LCM operation should </w:t>
+        </w:r>
+        <w:r>
+          <w:rPr>
+            <w:rStyle w:val="Hyperlink"/>
+          </w:rPr>
+          <w:t>not</w:t>
         </w:r>
       </w:hyperlink>
+      <w:r>
+        <w:rPr>
+          <w:rStyle w:val="Hyperlink"/>
+        </w:rPr>
+        <w:t xml:space="preserve"> be performed</w:t>
+      </w:r>
     </w:p>
     <w:p>
       <w:pPr>
@@ -1371,7 +1386,19 @@
           <w:rPr>
             <w:rStyle w:val="Hyperlink"/>
           </w:rPr>
-          <w:t>CNF installed on the CWL cluster remains undistrubed, because hub quay will be time to time unaccess. So application onboarding process may make hub quay to be stressed.</w:t>
+          <w:t xml:space="preserve">CNF installed on the CWL cluster </w:t>
+        </w:r>
+        <w:r>
+          <w:rPr>
+            <w:rStyle w:val="Hyperlink"/>
+          </w:rPr>
+          <w:t>r</w:t>
+        </w:r>
+        <w:r>
+          <w:rPr>
+            <w:rStyle w:val="Hyperlink"/>
+          </w:rPr>
+          <w:t>emains undistrubed, because hub quay will be time to time unaccess. So application onboarding process may make hub quay to be stressed.</w:t>
         </w:r>
       </w:hyperlink>
     </w:p>
@@ -1379,13 +1406,13 @@
       <w:pPr>
         <w:pStyle w:val="Heading2"/>
       </w:pPr>
-      <w:bookmarkStart w:id="8" w:name="highlevel-steps"/>
-      <w:bookmarkStart w:id="9" w:name="_Toc203481538"/>
-      <w:bookmarkEnd w:id="6"/>
+      <w:bookmarkStart w:id="8" w:name="_Toc203481538"/>
+      <w:bookmarkStart w:id="9" w:name="highlevel-steps"/>
+      <w:bookmarkEnd w:id="7"/>
       <w:r>
         <w:t>Highlevel Steps</w:t>
       </w:r>
-      <w:bookmarkEnd w:id="9"/>
+      <w:bookmarkEnd w:id="8"/>
     </w:p>
     <w:p>
       <w:pPr>
@@ -1425,24 +1452,24 @@
       <w:pPr>
         <w:pStyle w:val="Heading2"/>
       </w:pPr>
-      <w:bookmarkStart w:id="10" w:name="X1c584a57fad0269a149bf4fadb5ac8b62ce9fef"/>
-      <w:bookmarkStart w:id="11" w:name="_Toc203481539"/>
-      <w:bookmarkEnd w:id="8"/>
+      <w:bookmarkStart w:id="10" w:name="_Toc203481539"/>
+      <w:bookmarkStart w:id="11" w:name="X1c584a57fad0269a149bf4fadb5ac8b62ce9fef"/>
+      <w:bookmarkEnd w:id="9"/>
       <w:r>
         <w:t>Removing the failed node from the cluster</w:t>
       </w:r>
-      <w:bookmarkEnd w:id="11"/>
+      <w:bookmarkEnd w:id="10"/>
     </w:p>
     <w:p>
       <w:pPr>
         <w:pStyle w:val="Heading3"/>
       </w:pPr>
-      <w:bookmarkStart w:id="12" w:name="etcd-backup-for-master-nodes."/>
-      <w:bookmarkStart w:id="13" w:name="_Toc203481540"/>
+      <w:bookmarkStart w:id="12" w:name="_Toc203481540"/>
+      <w:bookmarkStart w:id="13" w:name="etcd-backup-for-master-nodes."/>
       <w:r>
         <w:t>ETCD backup for master nodes.</w:t>
       </w:r>
-      <w:bookmarkEnd w:id="13"/>
+      <w:bookmarkEnd w:id="12"/>
     </w:p>
     <w:p>
       <w:pPr>
@@ -1702,13 +1729,13 @@
       <w:pPr>
         <w:pStyle w:val="Heading3"/>
       </w:pPr>
-      <w:bookmarkStart w:id="14" w:name="X0df4496964cb83f6dfcbc6db245e396aea3fb3e"/>
-      <w:bookmarkStart w:id="15" w:name="_Toc203481541"/>
-      <w:bookmarkEnd w:id="12"/>
+      <w:bookmarkStart w:id="14" w:name="_Toc203481541"/>
+      <w:bookmarkStart w:id="15" w:name="X0df4496964cb83f6dfcbc6db245e396aea3fb3e"/>
+      <w:bookmarkEnd w:id="13"/>
       <w:r>
         <w:t>Identifying the failed control plane node</w:t>
       </w:r>
-      <w:bookmarkEnd w:id="15"/>
+      <w:bookmarkEnd w:id="14"/>
     </w:p>
     <w:p>
       <w:pPr>
@@ -2284,13 +2311,13 @@
       <w:pPr>
         <w:pStyle w:val="Heading3"/>
       </w:pPr>
-      <w:bookmarkStart w:id="16" w:name="removing-the-node-from-the-etcd-cluster"/>
-      <w:bookmarkStart w:id="17" w:name="_Toc203481542"/>
-      <w:bookmarkEnd w:id="14"/>
+      <w:bookmarkStart w:id="16" w:name="_Toc203481542"/>
+      <w:bookmarkStart w:id="17" w:name="removing-the-node-from-the-etcd-cluster"/>
+      <w:bookmarkEnd w:id="15"/>
       <w:r>
         <w:t>Removing the node from the etcd cluster</w:t>
       </w:r>
-      <w:bookmarkEnd w:id="17"/>
+      <w:bookmarkEnd w:id="16"/>
     </w:p>
     <w:p>
       <w:pPr>
@@ -2922,13 +2949,13 @@
       <w:pPr>
         <w:pStyle w:val="Heading3"/>
       </w:pPr>
-      <w:bookmarkStart w:id="18" w:name="X9627beaa572cfb707a9fba3783e0312c5d7630b"/>
-      <w:bookmarkStart w:id="19" w:name="_Toc203481543"/>
-      <w:bookmarkEnd w:id="16"/>
+      <w:bookmarkStart w:id="18" w:name="_Toc203481543"/>
+      <w:bookmarkStart w:id="19" w:name="X9627beaa572cfb707a9fba3783e0312c5d7630b"/>
+      <w:bookmarkEnd w:id="17"/>
       <w:r>
         <w:t>Fetch the output of the failed node’s machine CR</w:t>
       </w:r>
-      <w:bookmarkEnd w:id="19"/>
+      <w:bookmarkEnd w:id="18"/>
     </w:p>
     <w:p>
       <w:pPr>
@@ -4456,13 +4483,13 @@
       <w:pPr>
         <w:pStyle w:val="Heading3"/>
       </w:pPr>
-      <w:bookmarkStart w:id="20" w:name="removing-failed-nodes-osds-from-odf"/>
-      <w:bookmarkStart w:id="21" w:name="_Toc203481544"/>
-      <w:bookmarkEnd w:id="18"/>
+      <w:bookmarkStart w:id="20" w:name="_Toc203481544"/>
+      <w:bookmarkStart w:id="21" w:name="removing-failed-nodes-osds-from-odf"/>
+      <w:bookmarkEnd w:id="19"/>
       <w:r>
         <w:t>Removing failed node’s OSDs from ODF</w:t>
       </w:r>
-      <w:bookmarkEnd w:id="21"/>
+      <w:bookmarkEnd w:id="20"/>
     </w:p>
     <w:p>
       <w:pPr>
@@ -5071,13 +5098,13 @@
       <w:pPr>
         <w:pStyle w:val="Heading3"/>
       </w:pPr>
-      <w:bookmarkStart w:id="22" w:name="removing-the-node-from-the-cluster"/>
-      <w:bookmarkStart w:id="23" w:name="_Toc203481545"/>
-      <w:bookmarkEnd w:id="20"/>
+      <w:bookmarkStart w:id="22" w:name="_Toc203481545"/>
+      <w:bookmarkStart w:id="23" w:name="removing-the-node-from-the-cluster"/>
+      <w:bookmarkEnd w:id="21"/>
       <w:r>
         <w:t>Removing the node from the cluster</w:t>
       </w:r>
-      <w:bookmarkEnd w:id="23"/>
+      <w:bookmarkEnd w:id="22"/>
     </w:p>
     <w:p>
       <w:pPr>
@@ -5801,25 +5828,25 @@
       <w:pPr>
         <w:pStyle w:val="Heading2"/>
       </w:pPr>
-      <w:bookmarkStart w:id="24" w:name="adding-back-the-node-control-plane-node"/>
-      <w:bookmarkStart w:id="25" w:name="_Toc203481546"/>
-      <w:bookmarkEnd w:id="10"/>
-      <w:bookmarkEnd w:id="22"/>
+      <w:bookmarkStart w:id="24" w:name="_Toc203481546"/>
+      <w:bookmarkStart w:id="25" w:name="adding-back-the-node-control-plane-node"/>
+      <w:bookmarkEnd w:id="11"/>
+      <w:bookmarkEnd w:id="23"/>
       <w:r>
         <w:t>Adding back the node control plane node</w:t>
       </w:r>
-      <w:bookmarkEnd w:id="25"/>
+      <w:bookmarkEnd w:id="24"/>
     </w:p>
     <w:p>
       <w:pPr>
         <w:pStyle w:val="Heading3"/>
       </w:pPr>
-      <w:bookmarkStart w:id="26" w:name="create-bmh-and-machine-crs"/>
-      <w:bookmarkStart w:id="27" w:name="_Toc203481547"/>
+      <w:bookmarkStart w:id="26" w:name="_Toc203481547"/>
+      <w:bookmarkStart w:id="27" w:name="create-bmh-and-machine-crs"/>
       <w:r>
         <w:t>Create BMH and Machine CRs</w:t>
       </w:r>
-      <w:bookmarkEnd w:id="27"/>
+      <w:bookmarkEnd w:id="26"/>
     </w:p>
     <w:p>
       <w:pPr>
@@ -8320,14 +8347,14 @@
       <w:pPr>
         <w:pStyle w:val="Heading3"/>
       </w:pPr>
-      <w:bookmarkStart w:id="28" w:name="verifying-etcd"/>
-      <w:bookmarkStart w:id="29" w:name="_Toc203481548"/>
-      <w:bookmarkEnd w:id="26"/>
+      <w:bookmarkStart w:id="28" w:name="_Toc203481548"/>
+      <w:bookmarkStart w:id="29" w:name="verifying-etcd"/>
+      <w:bookmarkEnd w:id="27"/>
       <w:r>
         <w:lastRenderedPageBreak/>
         <w:t>Verifying etcd</w:t>
       </w:r>
-      <w:bookmarkEnd w:id="29"/>
+      <w:bookmarkEnd w:id="28"/>
     </w:p>
     <w:p>
       <w:pPr>
@@ -9242,13 +9269,13 @@
       <w:pPr>
         <w:pStyle w:val="Heading3"/>
       </w:pPr>
-      <w:bookmarkStart w:id="30" w:name="adding-back-the-osds"/>
-      <w:bookmarkStart w:id="31" w:name="_Toc203481549"/>
-      <w:bookmarkEnd w:id="28"/>
+      <w:bookmarkStart w:id="30" w:name="_Toc203481549"/>
+      <w:bookmarkStart w:id="31" w:name="adding-back-the-osds"/>
+      <w:bookmarkEnd w:id="29"/>
       <w:r>
         <w:t>Adding back the OSDs</w:t>
       </w:r>
-      <w:bookmarkEnd w:id="31"/>
+      <w:bookmarkEnd w:id="30"/>
     </w:p>
     <w:p>
       <w:pPr>
@@ -10922,9 +10949,9 @@
       <w:r>
         <w:t xml:space="preserve"> as well, if you want to replace all three master nodes.</w:t>
       </w:r>
-      <w:bookmarkEnd w:id="0"/>
-      <w:bookmarkEnd w:id="24"/>
-      <w:bookmarkEnd w:id="30"/>
+      <w:bookmarkEnd w:id="1"/>
+      <w:bookmarkEnd w:id="25"/>
+      <w:bookmarkEnd w:id="31"/>
     </w:p>
     <w:sectPr>
       <w:headerReference w:type="default" r:id="rId8"/>
@@ -11128,6 +11155,24 @@
       <w:rPr>
         <w:noProof/>
       </w:rPr>
+      <w:fldChar w:fldCharType="begin"/>
+    </w:r>
+    <w:r>
+      <w:rPr>
+        <w:noProof/>
+      </w:rPr>
+      <w:instrText xml:space="preserve"> INCLUDEPICTURE  "https://upload.wikimedia.org/wikipedia/commons/thumb/7/79/Red_Hat_Logo_2019.svg/1200px-Red_Hat_Logo_2019.svg.png" \* MERGEFORMATINET </w:instrText>
+    </w:r>
+    <w:r>
+      <w:rPr>
+        <w:noProof/>
+      </w:rPr>
+      <w:fldChar w:fldCharType="separate"/>
+    </w:r>
+    <w:r>
+      <w:rPr>
+        <w:noProof/>
+      </w:rPr>
       <w:pict w14:anchorId="677D1DA8">
         <v:shapetype id="_x0000_t75" coordsize="21600,21600" o:spt="75" o:preferrelative="t" path="m@4@5l@4@11@9@11@9@5xe" filled="f" stroked="f">
           <v:stroke joinstyle="miter"/>
@@ -11148,10 +11193,16 @@
           <v:path o:extrusionok="f" gradientshapeok="t" o:connecttype="rect"/>
           <o:lock v:ext="edit" aspectratio="t"/>
         </v:shapetype>
-        <v:shape id="_x0000_i1025" type="#_x0000_t75" alt="A black background with a black square&#10;&#10;AI-generated content may be incorrect." style="width:115pt;height:27pt;mso-width-percent:0;mso-height-percent:0;mso-width-percent:0;mso-height-percent:0">
+        <v:shape id="_x0000_i1025" type="#_x0000_t75" alt="A black background with a black square&#13;&#10;&#13;&#10;AI-generated content may be incorrect." style="width:117.7pt;height:26.3pt;mso-width-percent:0;mso-height-percent:0;mso-width-percent:0;mso-height-percent:0">
           <v:imagedata r:id="rId1" r:href="rId2"/>
         </v:shape>
       </w:pict>
+    </w:r>
+    <w:r>
+      <w:rPr>
+        <w:noProof/>
+      </w:rPr>
+      <w:fldChar w:fldCharType="end"/>
     </w:r>
     <w:r>
       <w:fldChar w:fldCharType="end"/>
@@ -14366,6 +14417,15 @@
     <w:basedOn w:val="DefaultParagraphFont"/>
     <w:rsid w:val="00925FD1"/>
   </w:style>
+  <w:style w:type="character" w:styleId="FollowedHyperlink">
+    <w:name w:val="FollowedHyperlink"/>
+    <w:basedOn w:val="DefaultParagraphFont"/>
+    <w:rsid w:val="004E5FC6"/>
+    <w:rPr>
+      <w:color w:val="96607D" w:themeColor="followedHyperlink"/>
+      <w:u w:val="single"/>
+    </w:rPr>
+  </w:style>
 </w:styles>
 </file>
 

</xml_diff>